<commit_message>
vytvoreni projektu k prezentaci
</commit_message>
<xml_diff>
--- a/download/word - verze ukolů/prezentace/projekt.docx
+++ b/download/word - verze ukolů/prezentace/projekt.docx
@@ -36,7 +36,7 @@
           <w:color w:val="0A0700"/>
           <w:sz w:val="28"/>
         </w:rPr>
-        <w:t>prezentace na téma c</w:t>
+        <w:t xml:space="preserve">prezentace na téma </w:t>
       </w:r>
       <w:r>
         <w:rPr>
@@ -44,23 +44,7 @@
           <w:color w:val="0A0700"/>
           <w:sz w:val="28"/>
         </w:rPr>
-        <w:t>estování skrze č</w:t>
-      </w:r>
-      <w:r>
-        <w:rPr>
-          <w:rFonts w:ascii="Times New Roman" w:eastAsia="Times New Roman" w:hAnsi="Times New Roman" w:cs="Times New Roman"/>
-          <w:color w:val="0A0700"/>
-          <w:sz w:val="28"/>
-        </w:rPr>
-        <w:t>asem</w:t>
-      </w:r>
-      <w:r>
-        <w:rPr>
-          <w:rFonts w:ascii="Times New Roman" w:eastAsia="Times New Roman" w:hAnsi="Times New Roman" w:cs="Times New Roman"/>
-          <w:color w:val="0A0700"/>
-          <w:sz w:val="28"/>
-        </w:rPr>
-        <w:t>.</w:t>
+        <w:t>Můj vlastní vynález.</w:t>
       </w:r>
     </w:p>
     <w:p>
@@ -221,7 +205,7 @@
                                   <w:sz w:val="44"/>
                                   <w:szCs w:val="28"/>
                                 </w:rPr>
-                                <w:t>Ikony</w:t>
+                                <w:t>Projekt</w:t>
                               </w:r>
                             </w:p>
                           </w:txbxContent>
@@ -4212,7 +4196,7 @@
                             <w:sz w:val="44"/>
                             <w:szCs w:val="28"/>
                           </w:rPr>
-                          <w:t>Ikony</w:t>
+                          <w:t>Projekt</w:t>
                         </w:r>
                       </w:p>
                     </w:txbxContent>
@@ -4429,9 +4413,105 @@
           <w:sz w:val="20"/>
           <w:szCs w:val="20"/>
         </w:rPr>
-        <w:t xml:space="preserve">Vizuální </w:t>
+        <w:t xml:space="preserve">Úvodní strana: </w:t>
       </w:r>
-      <w:proofErr w:type="spellStart"/>
+      <w:r>
+        <w:rPr>
+          <w:rFonts w:ascii="Segoe UI" w:eastAsia="Times New Roman" w:hAnsi="Segoe UI" w:cs="Segoe UI"/>
+          <w:color w:val="212529"/>
+          <w:sz w:val="20"/>
+          <w:szCs w:val="20"/>
+        </w:rPr>
+        <w:t>J</w:t>
+      </w:r>
+      <w:r>
+        <w:rPr>
+          <w:rFonts w:ascii="Segoe UI" w:eastAsia="Times New Roman" w:hAnsi="Segoe UI" w:cs="Segoe UI"/>
+          <w:color w:val="212529"/>
+          <w:sz w:val="20"/>
+          <w:szCs w:val="20"/>
+        </w:rPr>
+        <w:t xml:space="preserve">méno a </w:t>
+      </w:r>
+      <w:r>
+        <w:rPr>
+          <w:rFonts w:ascii="Segoe UI" w:eastAsia="Times New Roman" w:hAnsi="Segoe UI" w:cs="Segoe UI"/>
+          <w:color w:val="212529"/>
+          <w:sz w:val="20"/>
+          <w:szCs w:val="20"/>
+        </w:rPr>
+        <w:t>příjmení</w:t>
+      </w:r>
+      <w:r>
+        <w:rPr>
+          <w:rFonts w:ascii="Segoe UI" w:eastAsia="Times New Roman" w:hAnsi="Segoe UI" w:cs="Segoe UI"/>
+          <w:color w:val="212529"/>
+          <w:sz w:val="20"/>
+          <w:szCs w:val="20"/>
+        </w:rPr>
+        <w:t xml:space="preserve">, </w:t>
+      </w:r>
+      <w:r>
+        <w:rPr>
+          <w:rFonts w:ascii="Segoe UI" w:eastAsia="Times New Roman" w:hAnsi="Segoe UI" w:cs="Segoe UI"/>
+          <w:color w:val="212529"/>
+          <w:sz w:val="20"/>
+          <w:szCs w:val="20"/>
+        </w:rPr>
+        <w:t xml:space="preserve">název nebo logo Step IT </w:t>
+      </w:r>
+      <w:r>
+        <w:rPr>
+          <w:rFonts w:ascii="Segoe UI" w:eastAsia="Times New Roman" w:hAnsi="Segoe UI" w:cs="Segoe UI"/>
+          <w:color w:val="212529"/>
+          <w:sz w:val="20"/>
+          <w:szCs w:val="20"/>
+        </w:rPr>
+        <w:t>A</w:t>
+      </w:r>
+      <w:r>
+        <w:rPr>
+          <w:rFonts w:ascii="Segoe UI" w:eastAsia="Times New Roman" w:hAnsi="Segoe UI" w:cs="Segoe UI"/>
+          <w:color w:val="212529"/>
+          <w:sz w:val="20"/>
+          <w:szCs w:val="20"/>
+        </w:rPr>
+        <w:t>kademie</w:t>
+      </w:r>
+      <w:r>
+        <w:rPr>
+          <w:rFonts w:ascii="Segoe UI" w:eastAsia="Times New Roman" w:hAnsi="Segoe UI" w:cs="Segoe UI"/>
+          <w:color w:val="212529"/>
+          <w:sz w:val="20"/>
+          <w:szCs w:val="20"/>
+        </w:rPr>
+        <w:t xml:space="preserve"> a </w:t>
+      </w:r>
+      <w:r>
+        <w:rPr>
+          <w:rFonts w:ascii="Segoe UI" w:eastAsia="Times New Roman" w:hAnsi="Segoe UI" w:cs="Segoe UI"/>
+          <w:color w:val="212529"/>
+          <w:sz w:val="20"/>
+          <w:szCs w:val="20"/>
+        </w:rPr>
+        <w:t>název prezentace</w:t>
+      </w:r>
+    </w:p>
+    <w:p>
+      <w:pPr>
+        <w:numPr>
+          <w:ilvl w:val="0"/>
+          <w:numId w:val="6"/>
+        </w:numPr>
+        <w:shd w:val="clear" w:color="auto" w:fill="FFFFFF"/>
+        <w:spacing w:before="100" w:beforeAutospacing="1" w:after="100" w:afterAutospacing="1" w:line="240" w:lineRule="auto"/>
+        <w:rPr>
+          <w:rFonts w:ascii="Segoe UI" w:eastAsia="Times New Roman" w:hAnsi="Segoe UI" w:cs="Segoe UI"/>
+          <w:color w:val="212529"/>
+          <w:sz w:val="20"/>
+          <w:szCs w:val="20"/>
+        </w:rPr>
+      </w:pPr>
       <w:r>
         <w:rPr>
           <w:rFonts w:ascii="Segoe UI" w:eastAsia="Times New Roman" w:hAnsi="Segoe UI" w:cs="Segoe UI"/>
@@ -4441,9 +4521,8 @@
           <w:sz w:val="20"/>
           <w:szCs w:val="20"/>
         </w:rPr>
-        <w:t>narrativa</w:t>
+        <w:t>Úvod</w:t>
       </w:r>
-      <w:proofErr w:type="spellEnd"/>
       <w:r>
         <w:rPr>
           <w:rFonts w:ascii="Segoe UI" w:eastAsia="Times New Roman" w:hAnsi="Segoe UI" w:cs="Segoe UI"/>
@@ -4462,7 +4541,34 @@
           <w:sz w:val="20"/>
           <w:szCs w:val="20"/>
         </w:rPr>
-        <w:t> Každý snímek by měl vyprávět část příběhu vaší cesty skrze čas.</w:t>
+        <w:t> </w:t>
+      </w:r>
+      <w:r>
+        <w:rPr>
+          <w:rFonts w:ascii="Segoe UI" w:eastAsia="Times New Roman" w:hAnsi="Segoe UI" w:cs="Segoe UI"/>
+          <w:color w:val="212529"/>
+          <w:sz w:val="20"/>
+          <w:szCs w:val="20"/>
+        </w:rPr>
+        <w:t xml:space="preserve">Krátké představení vlastníka patentu, </w:t>
+      </w:r>
+      <w:r>
+        <w:rPr>
+          <w:rFonts w:ascii="Segoe UI" w:eastAsia="Times New Roman" w:hAnsi="Segoe UI" w:cs="Segoe UI"/>
+          <w:color w:val="212529"/>
+          <w:sz w:val="20"/>
+          <w:szCs w:val="20"/>
+        </w:rPr>
+        <w:t>popřípadě</w:t>
+      </w:r>
+      <w:r>
+        <w:rPr>
+          <w:rFonts w:ascii="Segoe UI" w:eastAsia="Times New Roman" w:hAnsi="Segoe UI" w:cs="Segoe UI"/>
+          <w:color w:val="212529"/>
+          <w:sz w:val="20"/>
+          <w:szCs w:val="20"/>
+        </w:rPr>
+        <w:t xml:space="preserve"> nějakého už vymyšleného a jeho motivace pro vytvoření vynálezu.</w:t>
       </w:r>
     </w:p>
     <w:p>
@@ -4489,7 +4595,18 @@
           <w:sz w:val="20"/>
           <w:szCs w:val="20"/>
         </w:rPr>
-        <w:t>Ikony a obrazy:</w:t>
+        <w:t>Nápad a Koncept</w:t>
+      </w:r>
+      <w:r>
+        <w:rPr>
+          <w:rFonts w:ascii="Segoe UI" w:eastAsia="Times New Roman" w:hAnsi="Segoe UI" w:cs="Segoe UI"/>
+          <w:b/>
+          <w:bCs/>
+          <w:color w:val="212529"/>
+          <w:sz w:val="20"/>
+          <w:szCs w:val="20"/>
+        </w:rPr>
+        <w:t xml:space="preserve">: </w:t>
       </w:r>
       <w:r>
         <w:rPr>
@@ -4498,7 +4615,7 @@
           <w:sz w:val="20"/>
           <w:szCs w:val="20"/>
         </w:rPr>
-        <w:t> Použijte ikony a obrázky k vyjádření myšlenek, konceptů a scén v každém časovém období.</w:t>
+        <w:t>Popis samotného vynálezu. Ilustrace nebo nákresy pro lepší pochopení.</w:t>
       </w:r>
     </w:p>
     <w:p>
@@ -4525,7 +4642,18 @@
           <w:sz w:val="20"/>
           <w:szCs w:val="20"/>
         </w:rPr>
-        <w:t>Individuální tvorba:</w:t>
+        <w:t>Funkce a Výhody</w:t>
+      </w:r>
+      <w:r>
+        <w:rPr>
+          <w:rFonts w:ascii="Segoe UI" w:eastAsia="Times New Roman" w:hAnsi="Segoe UI" w:cs="Segoe UI"/>
+          <w:b/>
+          <w:bCs/>
+          <w:color w:val="212529"/>
+          <w:sz w:val="20"/>
+          <w:szCs w:val="20"/>
+        </w:rPr>
+        <w:t xml:space="preserve">: </w:t>
       </w:r>
       <w:r>
         <w:rPr>
@@ -4534,7 +4662,7 @@
           <w:sz w:val="20"/>
           <w:szCs w:val="20"/>
         </w:rPr>
-        <w:t> Každý student by měl vytvořit svůj vlastní návrh samostatně.</w:t>
+        <w:t>Detailní popis toho, jak vynález funguje. Uvedení výhod oproti stávajícím řešením.</w:t>
       </w:r>
     </w:p>
     <w:p>
@@ -4561,7 +4689,18 @@
           <w:sz w:val="20"/>
           <w:szCs w:val="20"/>
         </w:rPr>
-        <w:t>Kreativní kombinace:</w:t>
+        <w:t>Technické Detaily</w:t>
+      </w:r>
+      <w:r>
+        <w:rPr>
+          <w:rFonts w:ascii="Segoe UI" w:eastAsia="Times New Roman" w:hAnsi="Segoe UI" w:cs="Segoe UI"/>
+          <w:b/>
+          <w:bCs/>
+          <w:color w:val="212529"/>
+          <w:sz w:val="20"/>
+          <w:szCs w:val="20"/>
+        </w:rPr>
+        <w:t>:</w:t>
       </w:r>
       <w:r>
         <w:rPr>
@@ -4570,7 +4709,17 @@
           <w:sz w:val="20"/>
           <w:szCs w:val="20"/>
         </w:rPr>
-        <w:t> Experimentujte s kombinací různých ikon, obrazů a barev.</w:t>
+        <w:t> </w:t>
+      </w:r>
+      <w:r>
+        <w:rPr>
+          <w:rFonts w:ascii="Arial" w:hAnsi="Arial" w:cs="Arial"/>
+          <w:color w:val="212529"/>
+          <w:sz w:val="20"/>
+          <w:szCs w:val="20"/>
+          <w:shd w:val="clear" w:color="auto" w:fill="FFFFFF"/>
+        </w:rPr>
+        <w:t>Podrobnější pohled na technické aspekty vynálezu. Možné materiály nebo technologie použité při vytváření</w:t>
       </w:r>
     </w:p>
     <w:p>
@@ -4597,7 +4746,18 @@
           <w:sz w:val="20"/>
           <w:szCs w:val="20"/>
         </w:rPr>
-        <w:t>Jednotný styl:</w:t>
+        <w:t>Aplikace</w:t>
+      </w:r>
+      <w:r>
+        <w:rPr>
+          <w:rFonts w:ascii="Segoe UI" w:eastAsia="Times New Roman" w:hAnsi="Segoe UI" w:cs="Segoe UI"/>
+          <w:b/>
+          <w:bCs/>
+          <w:color w:val="212529"/>
+          <w:sz w:val="20"/>
+          <w:szCs w:val="20"/>
+        </w:rPr>
+        <w:t>:</w:t>
       </w:r>
       <w:r>
         <w:rPr>
@@ -4606,7 +4766,16 @@
           <w:sz w:val="20"/>
           <w:szCs w:val="20"/>
         </w:rPr>
-        <w:t> Ujistěte se, že váš návrh má jednotný vizuální styl po celé prezentaci.</w:t>
+        <w:t> </w:t>
+      </w:r>
+      <w:r>
+        <w:rPr>
+          <w:rFonts w:ascii="Segoe UI" w:eastAsia="Times New Roman" w:hAnsi="Segoe UI" w:cs="Segoe UI"/>
+          <w:color w:val="212529"/>
+          <w:sz w:val="20"/>
+          <w:szCs w:val="20"/>
+        </w:rPr>
+        <w:t>Ukázat, kde by mohl být vynález použit nebo jak by mohl přinést užitek. Možnosti budoucího vývoje nebo zdokonalení.</w:t>
       </w:r>
     </w:p>
     <w:p>
@@ -4633,7 +4802,18 @@
           <w:sz w:val="20"/>
           <w:szCs w:val="20"/>
         </w:rPr>
-        <w:t>Minimální použití textu:</w:t>
+        <w:t>Vytvoření Publikace</w:t>
+      </w:r>
+      <w:r>
+        <w:rPr>
+          <w:rFonts w:ascii="Segoe UI" w:eastAsia="Times New Roman" w:hAnsi="Segoe UI" w:cs="Segoe UI"/>
+          <w:b/>
+          <w:bCs/>
+          <w:color w:val="212529"/>
+          <w:sz w:val="20"/>
+          <w:szCs w:val="20"/>
+        </w:rPr>
+        <w:t>:</w:t>
       </w:r>
       <w:r>
         <w:rPr>
@@ -4642,7 +4822,16 @@
           <w:sz w:val="20"/>
           <w:szCs w:val="20"/>
         </w:rPr>
-        <w:t> Dávejte přednost vizuálním prvkům před textem. Text by měl být stručný a jasný.</w:t>
+        <w:t> </w:t>
+      </w:r>
+      <w:r>
+        <w:rPr>
+          <w:rFonts w:ascii="Segoe UI" w:eastAsia="Times New Roman" w:hAnsi="Segoe UI" w:cs="Segoe UI"/>
+          <w:color w:val="212529"/>
+          <w:sz w:val="20"/>
+          <w:szCs w:val="20"/>
+        </w:rPr>
+        <w:t>Jak vytvořit strukturovanou publikaci. Co zahrnout do úvodu, rozvoje a závěru publikace.</w:t>
       </w:r>
     </w:p>
     <w:p>
@@ -4664,7 +4853,18 @@
           <w:sz w:val="20"/>
           <w:szCs w:val="20"/>
         </w:rPr>
-        <w:t>Kreativita:</w:t>
+        <w:t>Grafické prvky</w:t>
+      </w:r>
+      <w:r>
+        <w:rPr>
+          <w:rFonts w:ascii="Segoe UI" w:eastAsia="Times New Roman" w:hAnsi="Segoe UI" w:cs="Segoe UI"/>
+          <w:b/>
+          <w:bCs/>
+          <w:color w:val="212529"/>
+          <w:sz w:val="20"/>
+          <w:szCs w:val="20"/>
+        </w:rPr>
+        <w:t>:</w:t>
       </w:r>
       <w:r>
         <w:rPr>
@@ -4673,14 +4873,94 @@
           <w:sz w:val="20"/>
           <w:szCs w:val="20"/>
         </w:rPr>
-        <w:t> Přidejte do svého návrhu kreativní prvky, které zdůrazní jedinečnost vaší cesty skrze čas.</w:t>
+        <w:t> </w:t>
+      </w:r>
+      <w:r>
+        <w:rPr>
+          <w:rFonts w:ascii="Segoe UI" w:eastAsia="Times New Roman" w:hAnsi="Segoe UI" w:cs="Segoe UI"/>
+          <w:color w:val="212529"/>
+          <w:sz w:val="20"/>
+          <w:szCs w:val="20"/>
+        </w:rPr>
+        <w:t>Přidání obrázků, diagramů nebo infografik pro vizuální podporu.</w:t>
+      </w:r>
+      <w:r>
+        <w:rPr>
+          <w:rFonts w:ascii="Segoe UI" w:eastAsia="Times New Roman" w:hAnsi="Segoe UI" w:cs="Segoe UI"/>
+          <w:color w:val="212529"/>
+          <w:sz w:val="20"/>
+          <w:szCs w:val="20"/>
+        </w:rPr>
+        <w:t xml:space="preserve"> </w:t>
+      </w:r>
+      <w:r>
+        <w:rPr>
+          <w:rFonts w:ascii="Segoe UI" w:eastAsia="Times New Roman" w:hAnsi="Segoe UI" w:cs="Segoe UI"/>
+          <w:color w:val="212529"/>
+          <w:sz w:val="20"/>
+          <w:szCs w:val="20"/>
+        </w:rPr>
+        <w:t xml:space="preserve">Jeden slide bude věnován infografice, kde shrnete pro a proti </w:t>
+      </w:r>
+      <w:r>
+        <w:rPr>
+          <w:rFonts w:ascii="Segoe UI" w:eastAsia="Times New Roman" w:hAnsi="Segoe UI" w:cs="Segoe UI"/>
+          <w:b/>
+          <w:bCs/>
+          <w:color w:val="212529"/>
+          <w:sz w:val="20"/>
+          <w:szCs w:val="20"/>
+        </w:rPr>
+        <w:t>Vašeho vynálezu</w:t>
+      </w:r>
+      <w:r>
+        <w:rPr>
+          <w:rFonts w:ascii="Segoe UI" w:eastAsia="Times New Roman" w:hAnsi="Segoe UI" w:cs="Segoe UI"/>
+          <w:b/>
+          <w:bCs/>
+          <w:color w:val="212529"/>
+          <w:sz w:val="20"/>
+          <w:szCs w:val="20"/>
+        </w:rPr>
+        <w:t>.</w:t>
       </w:r>
     </w:p>
     <w:p>
       <w:pPr>
+        <w:numPr>
+          <w:ilvl w:val="0"/>
+          <w:numId w:val="6"/>
+        </w:numPr>
         <w:shd w:val="clear" w:color="auto" w:fill="FFFFFF"/>
         <w:spacing w:before="100" w:beforeAutospacing="1" w:after="89" w:afterAutospacing="1" w:line="240" w:lineRule="auto"/>
         <w:ind w:right="21"/>
+      </w:pPr>
+      <w:r>
+        <w:rPr>
+          <w:rFonts w:ascii="Segoe UI" w:eastAsia="Times New Roman" w:hAnsi="Segoe UI" w:cs="Segoe UI"/>
+          <w:b/>
+          <w:bCs/>
+          <w:color w:val="212529"/>
+          <w:sz w:val="20"/>
+          <w:szCs w:val="20"/>
+        </w:rPr>
+        <w:t>Konec:</w:t>
+      </w:r>
+      <w:r>
+        <w:rPr>
+          <w:rFonts w:ascii="Segoe UI" w:eastAsia="Times New Roman" w:hAnsi="Segoe UI" w:cs="Segoe UI"/>
+          <w:color w:val="212529"/>
+          <w:sz w:val="20"/>
+          <w:szCs w:val="20"/>
+        </w:rPr>
+        <w:t> Shrnutí a poděkování za pozornost.</w:t>
+      </w:r>
+    </w:p>
+    <w:p>
+      <w:pPr>
+        <w:shd w:val="clear" w:color="auto" w:fill="FFFFFF"/>
+        <w:spacing w:before="100" w:beforeAutospacing="1" w:after="89" w:afterAutospacing="1" w:line="240" w:lineRule="auto"/>
+        <w:ind w:left="360" w:right="21"/>
       </w:pPr>
     </w:p>
     <w:p>
@@ -4719,23 +4999,27 @@
       <w:pPr>
         <w:spacing w:after="89"/>
         <w:ind w:right="21"/>
+      </w:pPr>
+      <w:r>
         <w:rPr>
           <w:rFonts w:ascii="Times New Roman" w:eastAsia="Times New Roman" w:hAnsi="Times New Roman" w:cs="Times New Roman"/>
           <w:sz w:val="28"/>
         </w:rPr>
-      </w:pPr>
-    </w:p>
-    <w:p>
-      <w:pPr>
-        <w:spacing w:after="89"/>
-        <w:ind w:right="21"/>
-      </w:pPr>
+        <w:t xml:space="preserve">Výslednou prezentaci nastavte jako na obrázku </w:t>
+      </w:r>
       <w:r>
         <w:rPr>
           <w:rFonts w:ascii="Times New Roman" w:eastAsia="Times New Roman" w:hAnsi="Times New Roman" w:cs="Times New Roman"/>
           <w:sz w:val="28"/>
         </w:rPr>
-        <w:t xml:space="preserve">Výslednou prezentaci nastavte jako na obrázku a odevzdejte odkaz na prezentaci do </w:t>
+        <w:t xml:space="preserve">(na druhé straně) </w:t>
+      </w:r>
+      <w:r>
+        <w:rPr>
+          <w:rFonts w:ascii="Times New Roman" w:eastAsia="Times New Roman" w:hAnsi="Times New Roman" w:cs="Times New Roman"/>
+          <w:sz w:val="28"/>
+        </w:rPr>
+        <w:t xml:space="preserve">a odevzdejte odkaz na prezentaci do </w:t>
       </w:r>
       <w:proofErr w:type="spellStart"/>
       <w:r>
@@ -4760,8 +5044,147 @@
       <w:pPr>
         <w:shd w:val="clear" w:color="auto" w:fill="FFFFFF"/>
         <w:spacing w:before="100" w:beforeAutospacing="1" w:after="89" w:afterAutospacing="1" w:line="240" w:lineRule="auto"/>
+        <w:ind w:left="360" w:right="21"/>
+        <w:rPr>
+          <w:rStyle w:val="Hypertextovodkaz"/>
+          <w:rFonts w:ascii="Times New Roman" w:eastAsia="Times New Roman" w:hAnsi="Times New Roman" w:cs="Times New Roman"/>
+          <w:sz w:val="24"/>
+          <w:szCs w:val="20"/>
+        </w:rPr>
+      </w:pPr>
+    </w:p>
+    <w:p>
+      <w:pPr>
+        <w:spacing w:after="89"/>
         <w:ind w:right="21"/>
-      </w:pPr>
+        <w:rPr>
+          <w:rFonts w:ascii="Times New Roman" w:eastAsia="Times New Roman" w:hAnsi="Times New Roman" w:cs="Times New Roman"/>
+          <w:sz w:val="28"/>
+        </w:rPr>
+      </w:pPr>
+      <w:r>
+        <w:rPr>
+          <w:noProof/>
+        </w:rPr>
+        <w:lastRenderedPageBreak/>
+        <mc:AlternateContent>
+          <mc:Choice Requires="wps">
+            <w:drawing>
+              <wp:anchor distT="0" distB="0" distL="114300" distR="114300" simplePos="0" relativeHeight="251659264" behindDoc="0" locked="0" layoutInCell="1" allowOverlap="1" wp14:anchorId="3556B0AE" wp14:editId="356022F1">
+                <wp:simplePos x="0" y="0"/>
+                <wp:positionH relativeFrom="margin">
+                  <wp:align>right</wp:align>
+                </wp:positionH>
+                <wp:positionV relativeFrom="paragraph">
+                  <wp:posOffset>2190750</wp:posOffset>
+                </wp:positionV>
+                <wp:extent cx="4162425" cy="704850"/>
+                <wp:effectExtent l="38100" t="38100" r="47625" b="38100"/>
+                <wp:wrapNone/>
+                <wp:docPr id="3" name="Obdélník 3"/>
+                <wp:cNvGraphicFramePr/>
+                <a:graphic xmlns:a="http://schemas.openxmlformats.org/drawingml/2006/main">
+                  <a:graphicData uri="http://schemas.microsoft.com/office/word/2010/wordprocessingShape">
+                    <wps:wsp>
+                      <wps:cNvSpPr/>
+                      <wps:spPr>
+                        <a:xfrm>
+                          <a:off x="0" y="0"/>
+                          <a:ext cx="4162425" cy="704850"/>
+                        </a:xfrm>
+                        <a:prstGeom prst="rect">
+                          <a:avLst/>
+                        </a:prstGeom>
+                        <a:noFill/>
+                        <a:ln w="76200">
+                          <a:solidFill>
+                            <a:srgbClr val="FF0000"/>
+                          </a:solidFill>
+                        </a:ln>
+                      </wps:spPr>
+                      <wps:style>
+                        <a:lnRef idx="2">
+                          <a:schemeClr val="accent1">
+                            <a:shade val="50000"/>
+                          </a:schemeClr>
+                        </a:lnRef>
+                        <a:fillRef idx="1">
+                          <a:schemeClr val="accent1"/>
+                        </a:fillRef>
+                        <a:effectRef idx="0">
+                          <a:schemeClr val="accent1"/>
+                        </a:effectRef>
+                        <a:fontRef idx="minor">
+                          <a:schemeClr val="lt1"/>
+                        </a:fontRef>
+                      </wps:style>
+                      <wps:bodyPr rot="0" spcFirstLastPara="0" vertOverflow="overflow" horzOverflow="overflow" vert="horz" wrap="square" lIns="91440" tIns="45720" rIns="91440" bIns="45720" numCol="1" spcCol="0" rtlCol="0" fromWordArt="0" anchor="ctr" anchorCtr="0" forceAA="0" compatLnSpc="1">
+                        <a:prstTxWarp prst="textNoShape">
+                          <a:avLst/>
+                        </a:prstTxWarp>
+                        <a:noAutofit/>
+                      </wps:bodyPr>
+                    </wps:wsp>
+                  </a:graphicData>
+                </a:graphic>
+                <wp14:sizeRelH relativeFrom="margin">
+                  <wp14:pctWidth>0</wp14:pctWidth>
+                </wp14:sizeRelH>
+                <wp14:sizeRelV relativeFrom="margin">
+                  <wp14:pctHeight>0</wp14:pctHeight>
+                </wp14:sizeRelV>
+              </wp:anchor>
+            </w:drawing>
+          </mc:Choice>
+          <mc:Fallback>
+            <w:pict>
+              <v:rect w14:anchorId="30E8475E" id="Obdélník 3" o:spid="_x0000_s1026" style="position:absolute;margin-left:276.55pt;margin-top:172.5pt;width:327.75pt;height:55.5pt;z-index:251659264;visibility:visible;mso-wrap-style:square;mso-width-percent:0;mso-height-percent:0;mso-wrap-distance-left:9pt;mso-wrap-distance-top:0;mso-wrap-distance-right:9pt;mso-wrap-distance-bottom:0;mso-position-horizontal:right;mso-position-horizontal-relative:margin;mso-position-vertical:absolute;mso-position-vertical-relative:text;mso-width-percent:0;mso-height-percent:0;mso-width-relative:margin;mso-height-relative:margin;v-text-anchor:middle" o:gfxdata="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" filled="f" strokecolor="red" strokeweight="6pt">
+                <w10:wrap anchorx="margin"/>
+              </v:rect>
+            </w:pict>
+          </mc:Fallback>
+        </mc:AlternateContent>
+      </w:r>
+      <w:r>
+        <w:rPr>
+          <w:noProof/>
+        </w:rPr>
+        <w:drawing>
+          <wp:inline distT="0" distB="0" distL="0" distR="0" wp14:anchorId="6C8AEF55" wp14:editId="6801428A">
+            <wp:extent cx="4259822" cy="3476625"/>
+            <wp:effectExtent l="0" t="0" r="7620" b="0"/>
+            <wp:docPr id="1" name="Obrázek 1" descr="Obsah obrázku text, snímek obrazovky, Písmo, číslo&#10;&#10;Popis byl vytvořen automaticky"/>
+            <wp:cNvGraphicFramePr>
+              <a:graphicFrameLocks xmlns:a="http://schemas.openxmlformats.org/drawingml/2006/main" noChangeAspect="1"/>
+            </wp:cNvGraphicFramePr>
+            <a:graphic xmlns:a="http://schemas.openxmlformats.org/drawingml/2006/main">
+              <a:graphicData uri="http://schemas.openxmlformats.org/drawingml/2006/picture">
+                <pic:pic xmlns:pic="http://schemas.openxmlformats.org/drawingml/2006/picture">
+                  <pic:nvPicPr>
+                    <pic:cNvPr id="1" name="Obrázek 1" descr="Obsah obrázku text, snímek obrazovky, Písmo, číslo&#10;&#10;Popis byl vytvořen automaticky"/>
+                    <pic:cNvPicPr/>
+                  </pic:nvPicPr>
+                  <pic:blipFill>
+                    <a:blip r:embed="rId8"/>
+                    <a:stretch>
+                      <a:fillRect/>
+                    </a:stretch>
+                  </pic:blipFill>
+                  <pic:spPr>
+                    <a:xfrm>
+                      <a:off x="0" y="0"/>
+                      <a:ext cx="4284807" cy="3497017"/>
+                    </a:xfrm>
+                    <a:prstGeom prst="rect">
+                      <a:avLst/>
+                    </a:prstGeom>
+                  </pic:spPr>
+                </pic:pic>
+              </a:graphicData>
+            </a:graphic>
+          </wp:inline>
+        </w:drawing>
+      </w:r>
     </w:p>
     <w:sectPr>
       <w:pgSz w:w="8391" w:h="11906"/>

</xml_diff>